<commit_message>
Add Git usage notes to handoff doc
</commit_message>
<xml_diff>
--- a/引継ぎメモ/FASTA_to_IgBLAST_AIRR_outfmt19_TSV_standard_CLI.docx
+++ b/引継ぎメモ/FASTA_to_IgBLAST_AIRR_outfmt19_TSV_standard_CLI.docx
@@ -751,6 +751,31 @@
       <ns0:cols ns0:space="720"/>
       <ns0:docGrid ns0:linePitch="360"/>
     </ns0:sectPr>
+    <ns0:p>
+      <ns0:r>
+        <ns0:t>Gitメモ（このPC）</ns0:t>
+      </ns0:r>
+    </ns0:p>
+    <ns0:p>
+      <ns0:r>
+        <ns0:t>・.git はフォルダではなく gitdir を指すファイル（gitdir: _git_store）</ns0:t>
+      </ns0:r>
+    </ns0:p>
+    <ns0:p>
+      <ns0:r>
+        <ns0:t>・_git_store を削除しない。フォルダを移動する場合は .git と _git_store を同じ階層で一緒に移動</ns0:t>
+      </ns0:r>
+    </ns0:p>
+    <ns0:p>
+      <ns0:r>
+        <ns0:t>・GitHub接続が失敗する場合は HTTP_PROXY/HTTPS_PROXY の設定を確認</ns0:t>
+      </ns0:r>
+    </ns0:p>
+    <ns0:p>
+      <ns0:r>
+        <ns0:t>・PATは一時利用のみ。保存/共有しない</ns0:t>
+      </ns0:r>
+    </ns0:p>
   </ns0:body>
 </ns0:document>
 </file>

</xml_diff>